<commit_message>
Added gif background color instructions to manual
</commit_message>
<xml_diff>
--- a/UserGuide.docx
+++ b/UserGuide.docx
@@ -16,7 +16,6 @@
           <w:szCs w:val="36"/>
         </w:rPr>
       </w:pPr>
-      <w:proofErr w:type="spellStart"/>
       <w:r>
         <w:rPr>
           <w:rFonts w:ascii="Times New Roman" w:hAnsi="Times New Roman" w:cs="Times New Roman"/>
@@ -26,7 +25,6 @@
         </w:rPr>
         <w:t>Polito</w:t>
       </w:r>
-      <w:proofErr w:type="spellEnd"/>
     </w:p>
     <w:p>
       <w:pPr>
@@ -101,25 +99,7 @@
           <w:sz w:val="20"/>
           <w:szCs w:val="20"/>
         </w:rPr>
-        <w:t xml:space="preserve">Nell, Zachary Frye, Bernie </w:t>
-      </w:r>
-      <w:proofErr w:type="spellStart"/>
-      <w:r>
-        <w:rPr>
-          <w:rFonts w:ascii="Times New Roman" w:hAnsi="Times New Roman" w:cs="Times New Roman"/>
-          <w:sz w:val="20"/>
-          <w:szCs w:val="20"/>
-        </w:rPr>
-        <w:t>Cosgriff</w:t>
-      </w:r>
-      <w:proofErr w:type="spellEnd"/>
-      <w:r>
-        <w:rPr>
-          <w:rFonts w:ascii="Times New Roman" w:hAnsi="Times New Roman" w:cs="Times New Roman"/>
-          <w:sz w:val="20"/>
-          <w:szCs w:val="20"/>
-        </w:rPr>
-        <w:t>, and Christian Felt</w:t>
+        <w:t>Nell, Zachary Frye, Bernie Cosgriff, and Christian Felt</w:t>
       </w:r>
     </w:p>
     <w:p>
@@ -796,21 +776,7 @@
         <w:rPr>
           <w:rFonts w:ascii="Times New Roman" w:hAnsi="Times New Roman" w:cs="Times New Roman"/>
         </w:rPr>
-        <w:t xml:space="preserve"> of </w:t>
-      </w:r>
-      <w:proofErr w:type="spellStart"/>
-      <w:r>
-        <w:rPr>
-          <w:rFonts w:ascii="Times New Roman" w:hAnsi="Times New Roman" w:cs="Times New Roman"/>
-        </w:rPr>
-        <w:t>Polito’s</w:t>
-      </w:r>
-      <w:proofErr w:type="spellEnd"/>
-      <w:r>
-        <w:rPr>
-          <w:rFonts w:ascii="Times New Roman" w:hAnsi="Times New Roman" w:cs="Times New Roman"/>
-        </w:rPr>
-        <w:t xml:space="preserve"> tools can also be accessed by name through the “Edit”</w:t>
+        <w:t xml:space="preserve"> of Polito’s tools can also be accessed by name through the “Edit”</w:t>
       </w:r>
       <w:r>
         <w:rPr>
@@ -993,21 +959,7 @@
         <w:rPr>
           <w:rFonts w:ascii="Times New Roman" w:hAnsi="Times New Roman" w:cs="Times New Roman"/>
         </w:rPr>
-        <w:t xml:space="preserve">Line tool: I ( </w:t>
-      </w:r>
-      <w:proofErr w:type="spellStart"/>
-      <w:r>
-        <w:rPr>
-          <w:rFonts w:ascii="Times New Roman" w:hAnsi="Times New Roman" w:cs="Times New Roman"/>
-        </w:rPr>
-        <w:t>i</w:t>
-      </w:r>
-      <w:proofErr w:type="spellEnd"/>
-      <w:r>
-        <w:rPr>
-          <w:rFonts w:ascii="Times New Roman" w:hAnsi="Times New Roman" w:cs="Times New Roman"/>
-        </w:rPr>
-        <w:t xml:space="preserve"> )</w:t>
+        <w:t>Line tool: I ( i )</w:t>
       </w:r>
     </w:p>
     <w:p>
@@ -1192,49 +1144,7 @@
         <w:rPr>
           <w:rFonts w:ascii="Times New Roman" w:hAnsi="Times New Roman" w:cs="Times New Roman"/>
         </w:rPr>
-        <w:t xml:space="preserve">To undo an action, press ctrl-Z. To redo, press ctrl-R. </w:t>
-      </w:r>
-      <w:proofErr w:type="spellStart"/>
-      <w:r>
-        <w:rPr>
-          <w:rFonts w:ascii="Times New Roman" w:hAnsi="Times New Roman" w:cs="Times New Roman"/>
-        </w:rPr>
-        <w:t>Polito</w:t>
-      </w:r>
-      <w:proofErr w:type="spellEnd"/>
-      <w:r>
-        <w:rPr>
-          <w:rFonts w:ascii="Times New Roman" w:hAnsi="Times New Roman" w:cs="Times New Roman"/>
-        </w:rPr>
-        <w:t xml:space="preserve"> supports global </w:t>
-      </w:r>
-      <w:proofErr w:type="spellStart"/>
-      <w:r>
-        <w:rPr>
-          <w:rFonts w:ascii="Times New Roman" w:hAnsi="Times New Roman" w:cs="Times New Roman"/>
-        </w:rPr>
-        <w:t>undos</w:t>
-      </w:r>
-      <w:proofErr w:type="spellEnd"/>
-      <w:r>
-        <w:rPr>
-          <w:rFonts w:ascii="Times New Roman" w:hAnsi="Times New Roman" w:cs="Times New Roman"/>
-        </w:rPr>
-        <w:t xml:space="preserve"> and </w:t>
-      </w:r>
-      <w:proofErr w:type="spellStart"/>
-      <w:r>
-        <w:rPr>
-          <w:rFonts w:ascii="Times New Roman" w:hAnsi="Times New Roman" w:cs="Times New Roman"/>
-        </w:rPr>
-        <w:t>redos</w:t>
-      </w:r>
-      <w:proofErr w:type="spellEnd"/>
-      <w:r>
-        <w:rPr>
-          <w:rFonts w:ascii="Times New Roman" w:hAnsi="Times New Roman" w:cs="Times New Roman"/>
-        </w:rPr>
-        <w:t xml:space="preserve">, meaning you can undo or redo almost any action you perform. </w:t>
+        <w:t xml:space="preserve">To undo an action, press ctrl-Z. To redo, press ctrl-R. Polito supports global undos and redos, meaning you can undo or redo almost any action you perform. </w:t>
       </w:r>
     </w:p>
     <w:p>
@@ -1673,19 +1583,60 @@
         <w:rPr>
           <w:rFonts w:ascii="Times New Roman" w:hAnsi="Times New Roman" w:cs="Times New Roman"/>
         </w:rPr>
+        <w:t xml:space="preserve"> The number of milliseconds per frame is listed in the box in the bottom right-hand corner. Each frame can have a custom duration in milliseconds.</w:t>
+      </w:r>
+      <w:r>
+        <w:rPr>
+          <w:rFonts w:ascii="Times New Roman" w:hAnsi="Times New Roman" w:cs="Times New Roman"/>
+        </w:rPr>
         <w:t xml:space="preserve"> </w:t>
       </w:r>
-      <w:r>
-        <w:rPr>
-          <w:rFonts w:ascii="Times New Roman" w:hAnsi="Times New Roman" w:cs="Times New Roman"/>
-        </w:rPr>
-        <w:t>The number of milliseconds per frame is listed in the box in the bottom right-hand corner. Each frame can have a c</w:t>
-      </w:r>
-      <w:r>
-        <w:rPr>
-          <w:rFonts w:ascii="Times New Roman" w:hAnsi="Times New Roman" w:cs="Times New Roman"/>
-        </w:rPr>
-        <w:t>ustom duration in milliseconds.</w:t>
+    </w:p>
+    <w:p>
+      <w:pPr>
+        <w:spacing w:line="288" w:lineRule="auto"/>
+        <w:rPr>
+          <w:rFonts w:ascii="Times New Roman" w:hAnsi="Times New Roman" w:cs="Times New Roman"/>
+        </w:rPr>
+      </w:pPr>
+    </w:p>
+    <w:p>
+      <w:pPr>
+        <w:spacing w:line="288" w:lineRule="auto"/>
+        <w:rPr>
+          <w:rFonts w:ascii="Times New Roman" w:hAnsi="Times New Roman" w:cs="Times New Roman"/>
+          <w:b/>
+        </w:rPr>
+      </w:pPr>
+      <w:r>
+        <w:rPr>
+          <w:rFonts w:ascii="Times New Roman" w:hAnsi="Times New Roman" w:cs="Times New Roman"/>
+          <w:b/>
+        </w:rPr>
+        <w:t>Saving:</w:t>
+      </w:r>
+    </w:p>
+    <w:p>
+      <w:pPr>
+        <w:spacing w:line="288" w:lineRule="auto"/>
+        <w:rPr>
+          <w:rFonts w:ascii="Times New Roman" w:hAnsi="Times New Roman" w:cs="Times New Roman"/>
+          <w:b/>
+        </w:rPr>
+      </w:pPr>
+    </w:p>
+    <w:p>
+      <w:pPr>
+        <w:spacing w:line="288" w:lineRule="auto"/>
+        <w:rPr>
+          <w:rFonts w:ascii="Times New Roman" w:hAnsi="Times New Roman" w:cs="Times New Roman"/>
+        </w:rPr>
+      </w:pPr>
+      <w:r>
+        <w:rPr>
+          <w:rFonts w:ascii="Times New Roman" w:hAnsi="Times New Roman" w:cs="Times New Roman"/>
+        </w:rPr>
+        <w:t>Saving options are located under “File” in the menu bar. Polito files can be saved as sprite</w:t>
       </w:r>
       <w:r>
         <w:rPr>
@@ -1693,73 +1644,6 @@
         </w:rPr>
         <w:t xml:space="preserve"> </w:t>
       </w:r>
-    </w:p>
-    <w:p>
-      <w:pPr>
-        <w:spacing w:line="288" w:lineRule="auto"/>
-        <w:rPr>
-          <w:rFonts w:ascii="Times New Roman" w:hAnsi="Times New Roman" w:cs="Times New Roman"/>
-        </w:rPr>
-      </w:pPr>
-    </w:p>
-    <w:p>
-      <w:pPr>
-        <w:spacing w:line="288" w:lineRule="auto"/>
-        <w:rPr>
-          <w:rFonts w:ascii="Times New Roman" w:hAnsi="Times New Roman" w:cs="Times New Roman"/>
-          <w:b/>
-        </w:rPr>
-      </w:pPr>
-      <w:r>
-        <w:rPr>
-          <w:rFonts w:ascii="Times New Roman" w:hAnsi="Times New Roman" w:cs="Times New Roman"/>
-          <w:b/>
-        </w:rPr>
-        <w:t>Saving:</w:t>
-      </w:r>
-    </w:p>
-    <w:p>
-      <w:pPr>
-        <w:spacing w:line="288" w:lineRule="auto"/>
-        <w:rPr>
-          <w:rFonts w:ascii="Times New Roman" w:hAnsi="Times New Roman" w:cs="Times New Roman"/>
-          <w:b/>
-        </w:rPr>
-      </w:pPr>
-    </w:p>
-    <w:p>
-      <w:pPr>
-        <w:spacing w:line="288" w:lineRule="auto"/>
-        <w:rPr>
-          <w:rFonts w:ascii="Times New Roman" w:hAnsi="Times New Roman" w:cs="Times New Roman"/>
-        </w:rPr>
-      </w:pPr>
-      <w:r>
-        <w:rPr>
-          <w:rFonts w:ascii="Times New Roman" w:hAnsi="Times New Roman" w:cs="Times New Roman"/>
-        </w:rPr>
-        <w:t xml:space="preserve">Saving options are located under “File” in the menu bar. </w:t>
-      </w:r>
-      <w:proofErr w:type="spellStart"/>
-      <w:r>
-        <w:rPr>
-          <w:rFonts w:ascii="Times New Roman" w:hAnsi="Times New Roman" w:cs="Times New Roman"/>
-        </w:rPr>
-        <w:t>Polito</w:t>
-      </w:r>
-      <w:proofErr w:type="spellEnd"/>
-      <w:r>
-        <w:rPr>
-          <w:rFonts w:ascii="Times New Roman" w:hAnsi="Times New Roman" w:cs="Times New Roman"/>
-        </w:rPr>
-        <w:t xml:space="preserve"> files can be saved as sprite</w:t>
-      </w:r>
-      <w:r>
-        <w:rPr>
-          <w:rFonts w:ascii="Times New Roman" w:hAnsi="Times New Roman" w:cs="Times New Roman"/>
-        </w:rPr>
-        <w:t xml:space="preserve"> </w:t>
-      </w:r>
       <w:r>
         <w:rPr>
           <w:rFonts w:ascii="Times New Roman" w:hAnsi="Times New Roman" w:cs="Times New Roman"/>
@@ -1776,41 +1660,13 @@
         <w:rPr>
           <w:rFonts w:ascii="Times New Roman" w:hAnsi="Times New Roman" w:cs="Times New Roman"/>
         </w:rPr>
-        <w:t xml:space="preserve"> a single image) or in the special </w:t>
-      </w:r>
-      <w:proofErr w:type="spellStart"/>
-      <w:r>
-        <w:rPr>
-          <w:rFonts w:ascii="Times New Roman" w:hAnsi="Times New Roman" w:cs="Times New Roman"/>
-        </w:rPr>
-        <w:t>Polito</w:t>
-      </w:r>
-      <w:proofErr w:type="spellEnd"/>
-      <w:r>
-        <w:rPr>
-          <w:rFonts w:ascii="Times New Roman" w:hAnsi="Times New Roman" w:cs="Times New Roman"/>
-        </w:rPr>
-        <w:t xml:space="preserve"> save format, which preserves information about layers and custom frame durations. </w:t>
-      </w:r>
-      <w:r>
-        <w:rPr>
-          <w:rFonts w:ascii="Times New Roman" w:hAnsi="Times New Roman" w:cs="Times New Roman"/>
-        </w:rPr>
-        <w:t xml:space="preserve">To save in the special </w:t>
-      </w:r>
-      <w:proofErr w:type="spellStart"/>
-      <w:r>
-        <w:rPr>
-          <w:rFonts w:ascii="Times New Roman" w:hAnsi="Times New Roman" w:cs="Times New Roman"/>
-        </w:rPr>
-        <w:t>Polito</w:t>
-      </w:r>
-      <w:proofErr w:type="spellEnd"/>
-      <w:r>
-        <w:rPr>
-          <w:rFonts w:ascii="Times New Roman" w:hAnsi="Times New Roman" w:cs="Times New Roman"/>
-        </w:rPr>
-        <w:t xml:space="preserve"> format, chose “Save Project (extended format)”. </w:t>
+        <w:t xml:space="preserve"> a single image) or in the special Polito save format, which preserves information about layers and custom frame durations. </w:t>
+      </w:r>
+      <w:r>
+        <w:rPr>
+          <w:rFonts w:ascii="Times New Roman" w:hAnsi="Times New Roman" w:cs="Times New Roman"/>
+        </w:rPr>
+        <w:t xml:space="preserve">To save in the special Polito format, chose “Save Project (extended format)”. </w:t>
       </w:r>
       <w:r>
         <w:rPr>
@@ -1818,6 +1674,12 @@
         </w:rPr>
         <w:t xml:space="preserve">Sprites can also be exported as animated gifs. </w:t>
       </w:r>
+      <w:r>
+        <w:rPr>
+          <w:rFonts w:ascii="Times New Roman" w:hAnsi="Times New Roman" w:cs="Times New Roman"/>
+        </w:rPr>
+        <w:t>When you choose to export a gif, a color wheel will pop up allowing you to select the desired background color for your animation. All transparent pixels will be replaced with this background color.</w:t>
+      </w:r>
     </w:p>
     <w:p>
       <w:pPr>
@@ -2004,21 +1866,7 @@
         <w:rPr>
           <w:rFonts w:ascii="Times New Roman" w:hAnsi="Times New Roman" w:cs="Times New Roman"/>
         </w:rPr>
-        <w:t xml:space="preserve">Line tool: I ( </w:t>
-      </w:r>
-      <w:proofErr w:type="spellStart"/>
-      <w:r>
-        <w:rPr>
-          <w:rFonts w:ascii="Times New Roman" w:hAnsi="Times New Roman" w:cs="Times New Roman"/>
-        </w:rPr>
-        <w:t>i</w:t>
-      </w:r>
-      <w:proofErr w:type="spellEnd"/>
-      <w:r>
-        <w:rPr>
-          <w:rFonts w:ascii="Times New Roman" w:hAnsi="Times New Roman" w:cs="Times New Roman"/>
-        </w:rPr>
-        <w:t xml:space="preserve"> )</w:t>
+        <w:t>Line tool: I ( i )</w:t>
       </w:r>
     </w:p>
     <w:p>
@@ -2048,21 +1896,7 @@
         <w:rPr>
           <w:rFonts w:ascii="Times New Roman" w:hAnsi="Times New Roman" w:cs="Times New Roman"/>
         </w:rPr>
-        <w:t xml:space="preserve">add layer: </w:t>
-      </w:r>
-      <w:proofErr w:type="spellStart"/>
-      <w:r>
-        <w:rPr>
-          <w:rFonts w:ascii="Times New Roman" w:hAnsi="Times New Roman" w:cs="Times New Roman"/>
-        </w:rPr>
-        <w:t>crtl</w:t>
-      </w:r>
-      <w:proofErr w:type="spellEnd"/>
-      <w:r>
-        <w:rPr>
-          <w:rFonts w:ascii="Times New Roman" w:hAnsi="Times New Roman" w:cs="Times New Roman"/>
-        </w:rPr>
-        <w:t xml:space="preserve"> A</w:t>
+        <w:t>add layer: crtl A</w:t>
       </w:r>
     </w:p>
     <w:p>
@@ -2195,19 +2029,11 @@
           <w:rFonts w:ascii="Times New Roman" w:hAnsi="Times New Roman" w:cs="Times New Roman"/>
         </w:rPr>
       </w:pPr>
-      <w:proofErr w:type="spellStart"/>
-      <w:r>
-        <w:rPr>
-          <w:rFonts w:ascii="Times New Roman" w:hAnsi="Times New Roman" w:cs="Times New Roman"/>
-        </w:rPr>
-        <w:t>Polito</w:t>
-      </w:r>
-      <w:proofErr w:type="spellEnd"/>
-      <w:r>
-        <w:rPr>
-          <w:rFonts w:ascii="Times New Roman" w:hAnsi="Times New Roman" w:cs="Times New Roman"/>
-        </w:rPr>
-        <w:t xml:space="preserve"> allows you to add multiple layers to each frame. Press </w:t>
+      <w:r>
+        <w:rPr>
+          <w:rFonts w:ascii="Times New Roman" w:hAnsi="Times New Roman" w:cs="Times New Roman"/>
+        </w:rPr>
+        <w:t xml:space="preserve">Polito allows you to add multiple layers to each frame. Press </w:t>
       </w:r>
       <w:r>
         <w:rPr>
@@ -2439,19 +2265,6 @@
       </w:r>
       <w:bookmarkStart w:id="0" w:name="_GoBack"/>
       <w:bookmarkEnd w:id="0"/>
-    </w:p>
-    <w:p>
-      <w:pPr>
-        <w:rPr>
-          <w:rFonts w:ascii="Times New Roman" w:hAnsi="Times New Roman" w:cs="Times New Roman"/>
-        </w:rPr>
-      </w:pPr>
-      <w:r>
-        <w:rPr>
-          <w:rFonts w:ascii="Times New Roman" w:hAnsi="Times New Roman" w:cs="Times New Roman"/>
-        </w:rPr>
-        <w:br w:type="page"/>
-      </w:r>
     </w:p>
     <w:p>
       <w:pPr>
@@ -2701,6 +2514,7 @@
     <w:lsdException w:name="HTML Sample" w:semiHidden="1" w:unhideWhenUsed="1"/>
     <w:lsdException w:name="HTML Typewriter" w:semiHidden="1" w:unhideWhenUsed="1"/>
     <w:lsdException w:name="HTML Variable" w:semiHidden="1" w:unhideWhenUsed="1"/>
+    <w:lsdException w:name="Normal Table" w:semiHidden="1" w:unhideWhenUsed="1"/>
     <w:lsdException w:name="annotation subject" w:semiHidden="1" w:unhideWhenUsed="1"/>
     <w:lsdException w:name="No List" w:semiHidden="1" w:unhideWhenUsed="1"/>
     <w:lsdException w:name="Outline List 1" w:semiHidden="1" w:unhideWhenUsed="1"/>
@@ -2746,9 +2560,11 @@
     <w:lsdException w:name="Table Subtle 1" w:semiHidden="1" w:unhideWhenUsed="1"/>
     <w:lsdException w:name="Table Subtle 2" w:semiHidden="1" w:unhideWhenUsed="1"/>
     <w:lsdException w:name="Table Web 1" w:semiHidden="1" w:unhideWhenUsed="1"/>
+    <w:lsdException w:name="Table Web 2" w:semiHidden="1" w:unhideWhenUsed="1"/>
     <w:lsdException w:name="Table Web 3" w:semiHidden="1" w:unhideWhenUsed="1"/>
     <w:lsdException w:name="Balloon Text" w:semiHidden="1" w:unhideWhenUsed="1"/>
     <w:lsdException w:name="Table Grid" w:uiPriority="39"/>
+    <w:lsdException w:name="Table Theme" w:semiHidden="1" w:unhideWhenUsed="1"/>
     <w:lsdException w:name="Note Level 1" w:semiHidden="1" w:unhideWhenUsed="1"/>
     <w:lsdException w:name="Note Level 2" w:semiHidden="1" w:unhideWhenUsed="1"/>
     <w:lsdException w:name="Note Level 3" w:semiHidden="1" w:unhideWhenUsed="1"/>
@@ -2983,6 +2799,7 @@
   <w:style w:type="character" w:default="1" w:styleId="DefaultParagraphFont">
     <w:name w:val="Default Paragraph Font"/>
     <w:uiPriority w:val="1"/>
+    <w:semiHidden/>
     <w:unhideWhenUsed/>
   </w:style>
   <w:style w:type="table" w:default="1" w:styleId="TableNormal">

</xml_diff>